<commit_message>
Initial submission for project complete
</commit_message>
<xml_diff>
--- a/Assignment Description.docx
+++ b/Assignment Description.docx
@@ -2,14 +2,6 @@
 <file path=word/document.xml><?xml version="1.0" encoding="utf-8"?>
 <w:document xmlns:wpc="http://schemas.microsoft.com/office/word/2010/wordprocessingCanvas" xmlns:cx="http://schemas.microsoft.com/office/drawing/2014/chartex" xmlns:cx1="http://schemas.microsoft.com/office/drawing/2015/9/8/chartex" xmlns:cx2="http://schemas.microsoft.com/office/drawing/2015/10/21/chartex" xmlns:cx3="http://schemas.microsoft.com/office/drawing/2016/5/9/chartex" xmlns:cx4="http://schemas.microsoft.com/office/drawing/2016/5/10/chartex" xmlns:cx5="http://schemas.microsoft.com/office/drawing/2016/5/11/chartex" xmlns:cx6="http://schemas.microsoft.com/office/drawing/2016/5/12/chartex" xmlns:cx7="http://schemas.microsoft.com/office/drawing/2016/5/13/chartex" xmlns:cx8="http://schemas.microsoft.com/office/drawing/2016/5/14/chartex" xmlns:mc="http://schemas.openxmlformats.org/markup-compatibility/2006" xmlns:aink="http://schemas.microsoft.com/office/drawing/2016/ink" xmlns:am3d="http://schemas.microsoft.com/office/drawing/2017/model3d" xmlns:o="urn:schemas-microsoft-com:office:office" xmlns:r="http://schemas.openxmlformats.org/officeDocument/2006/relationships" xmlns:m="http://schemas.openxmlformats.org/officeDocument/2006/math" xmlns:v="urn:schemas-microsoft-com:vml" xmlns:wp14="http://schemas.microsoft.com/office/word/2010/wordprocessingDrawing" xmlns:wp="http://schemas.openxmlformats.org/drawingml/2006/wordprocessingDrawing" xmlns:w10="urn:schemas-microsoft-com:office:word" xmlns:w="http://schemas.openxmlformats.org/wordprocessingml/2006/main" xmlns:w14="http://schemas.microsoft.com/office/word/2010/wordml" xmlns:w15="http://schemas.microsoft.com/office/word/2012/wordml" xmlns:w16cex="http://schemas.microsoft.com/office/word/2018/wordml/cex" xmlns:w16cid="http://schemas.microsoft.com/office/word/2016/wordml/cid" xmlns:w16="http://schemas.microsoft.com/office/word/2018/wordml" xmlns:w16se="http://schemas.microsoft.com/office/word/2015/wordml/symex" xmlns:wpg="http://schemas.microsoft.com/office/word/2010/wordprocessingGroup" xmlns:wpi="http://schemas.microsoft.com/office/word/2010/wordprocessingInk" xmlns:wne="http://schemas.microsoft.com/office/word/2006/wordml" xmlns:wps="http://schemas.microsoft.com/office/word/2010/wordprocessingShape" mc:Ignorable="w14 w15 w16se w16cid w16 w16cex wp14">
   <w:body>
-    <w:p>
-      <w:pPr>
-        <w:pStyle w:val="Heading2"/>
-        <w:rPr>
-          <w:lang w:val="en-US"/>
-        </w:rPr>
-      </w:pPr>
-    </w:p>
     <w:p>
       <w:pPr>
         <w:pStyle w:val="Heading2"/>
@@ -447,19 +439,13 @@
         <w:rPr>
           <w:lang w:val="en-US"/>
         </w:rPr>
-        <w:t xml:space="preserve">MQTT </w:t>
-      </w:r>
-      <w:r>
-        <w:rPr>
-          <w:lang w:val="en-US"/>
-        </w:rPr>
-        <w:t xml:space="preserve">Publish and </w:t>
-      </w:r>
-      <w:r>
-        <w:rPr>
-          <w:lang w:val="en-US"/>
-        </w:rPr>
-        <w:t>Subscribe</w:t>
+        <w:t xml:space="preserve">Serial </w:t>
+      </w:r>
+      <w:r>
+        <w:rPr>
+          <w:lang w:val="en-US"/>
+        </w:rPr>
+        <w:t>communication between Arduinos and Raspberry Pi</w:t>
       </w:r>
     </w:p>
     <w:p>
@@ -477,7 +463,19 @@
         <w:rPr>
           <w:lang w:val="en-US"/>
         </w:rPr>
-        <w:t>http protocol for commands</w:t>
+        <w:t xml:space="preserve">MQTT </w:t>
+      </w:r>
+      <w:r>
+        <w:rPr>
+          <w:lang w:val="en-US"/>
+        </w:rPr>
+        <w:t xml:space="preserve">Publish and </w:t>
+      </w:r>
+      <w:r>
+        <w:rPr>
+          <w:lang w:val="en-US"/>
+        </w:rPr>
+        <w:t>Subscribe</w:t>
       </w:r>
     </w:p>
     <w:p>
@@ -495,7 +493,7 @@
         <w:rPr>
           <w:lang w:val="en-US"/>
         </w:rPr>
-        <w:t>MySQL to store data</w:t>
+        <w:t>http protocol for commands</w:t>
       </w:r>
     </w:p>
     <w:p>
@@ -513,6 +511,24 @@
         <w:rPr>
           <w:lang w:val="en-US"/>
         </w:rPr>
+        <w:t>MySQL to store data</w:t>
+      </w:r>
+    </w:p>
+    <w:p>
+      <w:pPr>
+        <w:pStyle w:val="ListParagraph"/>
+        <w:numPr>
+          <w:ilvl w:val="0"/>
+          <w:numId w:val="2"/>
+        </w:numPr>
+        <w:rPr>
+          <w:lang w:val="en-US"/>
+        </w:rPr>
+      </w:pPr>
+      <w:r>
+        <w:rPr>
+          <w:lang w:val="en-US"/>
+        </w:rPr>
         <w:t>Python</w:t>
       </w:r>
       <w:r>
@@ -527,6 +543,47 @@
         </w:rPr>
         <w:t>Raspberry Pi and Arduinos</w:t>
       </w:r>
+    </w:p>
+    <w:p>
+      <w:pPr>
+        <w:rPr>
+          <w:b/>
+          <w:bCs/>
+          <w:lang w:val="en-US"/>
+        </w:rPr>
+      </w:pPr>
+      <w:r>
+        <w:rPr>
+          <w:b/>
+          <w:bCs/>
+          <w:lang w:val="en-US"/>
+        </w:rPr>
+        <w:t>Project Repository</w:t>
+      </w:r>
+      <w:r>
+        <w:rPr>
+          <w:b/>
+          <w:bCs/>
+          <w:lang w:val="en-US"/>
+        </w:rPr>
+        <w:t>:</w:t>
+      </w:r>
+    </w:p>
+    <w:p>
+      <w:pPr>
+        <w:rPr>
+          <w:lang w:val="en-US"/>
+        </w:rPr>
+      </w:pPr>
+      <w:hyperlink r:id="rId6" w:history="1">
+        <w:r>
+          <w:rPr>
+            <w:rStyle w:val="Hyperlink"/>
+            <w:lang w:val="en-US"/>
+          </w:rPr>
+          <w:t>https://github.com/SCLIFFORD78/heating_control.git</w:t>
+        </w:r>
+      </w:hyperlink>
     </w:p>
     <w:p>
       <w:pPr>

</xml_diff>

<commit_message>
Final tidy up of code. Everything working now except actual values from fluegas and boiler which are simulated for now
</commit_message>
<xml_diff>
--- a/Assignment Description.docx
+++ b/Assignment Description.docx
@@ -295,7 +295,19 @@
         <w:rPr>
           <w:lang w:val="en-US"/>
         </w:rPr>
-        <w:t>During the implementation of my project I propose to use the following:</w:t>
+        <w:t xml:space="preserve">During the implementation of my </w:t>
+      </w:r>
+      <w:r>
+        <w:rPr>
+          <w:lang w:val="en-US"/>
+        </w:rPr>
+        <w:t>project,</w:t>
+      </w:r>
+      <w:r>
+        <w:rPr>
+          <w:lang w:val="en-US"/>
+        </w:rPr>
+        <w:t xml:space="preserve"> I propose to use the following:</w:t>
       </w:r>
     </w:p>
     <w:p>

</xml_diff>